<commit_message>
added credits in README and updated citation formatting for crosswalk proposal sample
</commit_message>
<xml_diff>
--- a/docs/crosswalkletter.docx
+++ b/docs/crosswalkletter.docx
@@ -485,7 +485,14 @@
         <w:rPr>
           <w:rFonts w:ascii="Times New Roman" w:hAnsi="Times New Roman" w:cs="Times New Roman"/>
         </w:rPr>
-        <w:t xml:space="preserve"> will also help encourage pedestrians to cross University Parkway in a more predictable</w:t>
+        <w:t xml:space="preserve"> will also help encourage pedestrians to cross </w:t>
+      </w:r>
+      <w:r>
+        <w:rPr>
+          <w:rFonts w:ascii="Times New Roman" w:hAnsi="Times New Roman" w:cs="Times New Roman"/>
+        </w:rPr>
+        <w:lastRenderedPageBreak/>
+        <w:t>University Parkway in a more predictable</w:t>
       </w:r>
       <w:r>
         <w:rPr>
@@ -578,13 +585,151 @@
         <w:rPr>
           <w:rFonts w:ascii="Times New Roman" w:hAnsi="Times New Roman" w:cs="Times New Roman"/>
         </w:rPr>
-        <w:t>To</w:t>
-      </w:r>
-      <w:r>
-        <w:rPr>
-          <w:rFonts w:ascii="Times New Roman" w:hAnsi="Times New Roman" w:cs="Times New Roman"/>
-        </w:rPr>
-        <w:t xml:space="preserve"> further</w:t>
+        <w:t xml:space="preserve">There are additional ways to </w:t>
+      </w:r>
+      <w:r>
+        <w:rPr>
+          <w:rFonts w:ascii="Times New Roman" w:hAnsi="Times New Roman" w:cs="Times New Roman"/>
+        </w:rPr>
+        <w:t xml:space="preserve">increase the visibility of this crosswalk </w:t>
+      </w:r>
+      <w:r>
+        <w:rPr>
+          <w:rFonts w:ascii="Times New Roman" w:hAnsi="Times New Roman" w:cs="Times New Roman"/>
+        </w:rPr>
+        <w:t>to motorists</w:t>
+      </w:r>
+      <w:r>
+        <w:rPr>
+          <w:rFonts w:ascii="Times New Roman" w:hAnsi="Times New Roman" w:cs="Times New Roman"/>
+        </w:rPr>
+        <w:t xml:space="preserve">. To start, </w:t>
+      </w:r>
+      <w:r>
+        <w:rPr>
+          <w:rFonts w:ascii="Times New Roman" w:hAnsi="Times New Roman" w:cs="Times New Roman"/>
+        </w:rPr>
+        <w:t>t</w:t>
+      </w:r>
+      <w:r>
+        <w:rPr>
+          <w:rFonts w:ascii="Times New Roman" w:hAnsi="Times New Roman" w:cs="Times New Roman"/>
+        </w:rPr>
+        <w:t xml:space="preserve">he crosswalk signage should be comprised of permanent pedestrian road signs which face both directions of traffic. </w:t>
+      </w:r>
+      <w:r>
+        <w:rPr>
+          <w:rFonts w:ascii="Times New Roman" w:hAnsi="Times New Roman" w:cs="Times New Roman"/>
+        </w:rPr>
+        <w:t>P</w:t>
+      </w:r>
+      <w:r>
+        <w:rPr>
+          <w:rFonts w:ascii="Times New Roman" w:hAnsi="Times New Roman" w:cs="Times New Roman"/>
+        </w:rPr>
+        <w:t xml:space="preserve">edestrians </w:t>
+      </w:r>
+      <w:r>
+        <w:rPr>
+          <w:rFonts w:ascii="Times New Roman" w:hAnsi="Times New Roman" w:cs="Times New Roman"/>
+        </w:rPr>
+        <w:t>could</w:t>
+      </w:r>
+      <w:r>
+        <w:rPr>
+          <w:rFonts w:ascii="Times New Roman" w:hAnsi="Times New Roman" w:cs="Times New Roman"/>
+        </w:rPr>
+        <w:t xml:space="preserve"> have the option of pressing a button at the beginning of the crossing which would trigger lights to flash on the signage, further alerting drivers of the pedestrian's presence</w:t>
+      </w:r>
+      <w:r>
+        <w:rPr>
+          <w:rFonts w:ascii="Times New Roman" w:hAnsi="Times New Roman" w:cs="Times New Roman"/>
+        </w:rPr>
+        <w:t xml:space="preserve"> (a</w:t>
+      </w:r>
+      <w:r>
+        <w:rPr>
+          <w:rFonts w:ascii="Times New Roman" w:hAnsi="Times New Roman" w:cs="Times New Roman"/>
+        </w:rPr>
+        <w:t xml:space="preserve">n example of </w:t>
+      </w:r>
+      <w:r>
+        <w:rPr>
+          <w:rFonts w:ascii="Times New Roman" w:hAnsi="Times New Roman" w:cs="Times New Roman"/>
+        </w:rPr>
+        <w:t>this system</w:t>
+      </w:r>
+      <w:r>
+        <w:rPr>
+          <w:rFonts w:ascii="Times New Roman" w:hAnsi="Times New Roman" w:cs="Times New Roman"/>
+        </w:rPr>
+        <w:t xml:space="preserve"> is </w:t>
+      </w:r>
+      <w:r>
+        <w:rPr>
+          <w:rFonts w:ascii="Times New Roman" w:hAnsi="Times New Roman" w:cs="Times New Roman"/>
+        </w:rPr>
+        <w:t>shown in Figure 3</w:t>
+      </w:r>
+      <w:r>
+        <w:rPr>
+          <w:rFonts w:ascii="Times New Roman" w:hAnsi="Times New Roman" w:cs="Times New Roman"/>
+        </w:rPr>
+        <w:t>)</w:t>
+      </w:r>
+      <w:r>
+        <w:rPr>
+          <w:rFonts w:ascii="Times New Roman" w:hAnsi="Times New Roman" w:cs="Times New Roman"/>
+        </w:rPr>
+        <w:t xml:space="preserve">. </w:t>
+      </w:r>
+      <w:r>
+        <w:rPr>
+          <w:rFonts w:ascii="Times New Roman" w:hAnsi="Times New Roman" w:cs="Times New Roman"/>
+        </w:rPr>
+        <w:t xml:space="preserve">The </w:t>
+      </w:r>
+      <w:r>
+        <w:rPr>
+          <w:rFonts w:ascii="Times New Roman" w:hAnsi="Times New Roman" w:cs="Times New Roman"/>
+        </w:rPr>
+        <w:t>street</w:t>
+      </w:r>
+      <w:r>
+        <w:rPr>
+          <w:rFonts w:ascii="Times New Roman" w:hAnsi="Times New Roman" w:cs="Times New Roman"/>
+        </w:rPr>
+        <w:t xml:space="preserve"> lighting on University Parkway </w:t>
+      </w:r>
+      <w:r>
+        <w:rPr>
+          <w:rFonts w:ascii="Times New Roman" w:hAnsi="Times New Roman" w:cs="Times New Roman"/>
+        </w:rPr>
+        <w:t>could</w:t>
+      </w:r>
+      <w:r>
+        <w:rPr>
+          <w:rFonts w:ascii="Times New Roman" w:hAnsi="Times New Roman" w:cs="Times New Roman"/>
+        </w:rPr>
+        <w:t xml:space="preserve"> also be improved so that pedestrians are more visible </w:t>
+      </w:r>
+      <w:r>
+        <w:rPr>
+          <w:rFonts w:ascii="Times New Roman" w:hAnsi="Times New Roman" w:cs="Times New Roman"/>
+        </w:rPr>
+        <w:t xml:space="preserve">to drivers </w:t>
+      </w:r>
+      <w:r>
+        <w:rPr>
+          <w:rFonts w:ascii="Times New Roman" w:hAnsi="Times New Roman" w:cs="Times New Roman"/>
+        </w:rPr>
+        <w:t xml:space="preserve">at night. Finally, </w:t>
+      </w:r>
+      <w:r>
+        <w:rPr>
+          <w:rFonts w:ascii="Times New Roman" w:hAnsi="Times New Roman" w:cs="Times New Roman"/>
+        </w:rPr>
+        <w:t>transverse</w:t>
       </w:r>
       <w:r>
         <w:rPr>
@@ -596,80 +741,19 @@
         <w:rPr>
           <w:rFonts w:ascii="Times New Roman" w:hAnsi="Times New Roman" w:cs="Times New Roman"/>
         </w:rPr>
-        <w:t xml:space="preserve">increase the visibility of this crosswalk </w:t>
-      </w:r>
-      <w:r>
-        <w:rPr>
-          <w:rFonts w:ascii="Times New Roman" w:hAnsi="Times New Roman" w:cs="Times New Roman"/>
-        </w:rPr>
-        <w:t>to motorists, t</w:t>
-      </w:r>
-      <w:r>
-        <w:rPr>
-          <w:rFonts w:ascii="Times New Roman" w:hAnsi="Times New Roman" w:cs="Times New Roman"/>
-        </w:rPr>
-        <w:t xml:space="preserve">he crosswalk signage should be comprised of permanent pedestrian road signs which face both directions of traffic. </w:t>
-      </w:r>
-      <w:r>
-        <w:rPr>
-          <w:rFonts w:ascii="Times New Roman" w:hAnsi="Times New Roman" w:cs="Times New Roman"/>
-        </w:rPr>
-        <w:t>P</w:t>
-      </w:r>
-      <w:r>
-        <w:rPr>
-          <w:rFonts w:ascii="Times New Roman" w:hAnsi="Times New Roman" w:cs="Times New Roman"/>
-        </w:rPr>
-        <w:t xml:space="preserve">edestrians </w:t>
-      </w:r>
-      <w:r>
-        <w:rPr>
-          <w:rFonts w:ascii="Times New Roman" w:hAnsi="Times New Roman" w:cs="Times New Roman"/>
-        </w:rPr>
-        <w:lastRenderedPageBreak/>
-        <w:t>should have the option of pressing a button at the beginning of the crossing which would trigger lights to flash on the pedestrian signage, further alerting drivers of the pedestrian's presence</w:t>
-      </w:r>
-      <w:r>
-        <w:rPr>
-          <w:rFonts w:ascii="Times New Roman" w:hAnsi="Times New Roman" w:cs="Times New Roman"/>
-        </w:rPr>
-        <w:t xml:space="preserve">. An example of such a system is </w:t>
-      </w:r>
-      <w:r>
-        <w:rPr>
-          <w:rFonts w:ascii="Times New Roman" w:hAnsi="Times New Roman" w:cs="Times New Roman"/>
-        </w:rPr>
-        <w:t xml:space="preserve">shown in Figure 3. </w:t>
-      </w:r>
-      <w:r>
-        <w:rPr>
-          <w:rFonts w:ascii="Times New Roman" w:hAnsi="Times New Roman" w:cs="Times New Roman"/>
-        </w:rPr>
-        <w:t xml:space="preserve">The </w:t>
-      </w:r>
-      <w:r>
-        <w:rPr>
-          <w:rFonts w:ascii="Times New Roman" w:hAnsi="Times New Roman" w:cs="Times New Roman"/>
-        </w:rPr>
-        <w:t>street</w:t>
-      </w:r>
-      <w:r>
-        <w:rPr>
-          <w:rFonts w:ascii="Times New Roman" w:hAnsi="Times New Roman" w:cs="Times New Roman"/>
-        </w:rPr>
-        <w:t xml:space="preserve"> lighting on University Parkway should also be improved so that pedestrians are more visible </w:t>
-      </w:r>
-      <w:r>
-        <w:rPr>
-          <w:rFonts w:ascii="Times New Roman" w:hAnsi="Times New Roman" w:cs="Times New Roman"/>
-        </w:rPr>
-        <w:t xml:space="preserve">to drivers </w:t>
-      </w:r>
-      <w:r>
-        <w:rPr>
-          <w:rFonts w:ascii="Times New Roman" w:hAnsi="Times New Roman" w:cs="Times New Roman"/>
-        </w:rPr>
-        <w:t xml:space="preserve">at night. Finally, rumble strips should be installed on both lanes of traffic on University Parkway before </w:t>
+        <w:t xml:space="preserve">rumble strips </w:t>
+      </w:r>
+      <w:r>
+        <w:rPr>
+          <w:rFonts w:ascii="Times New Roman" w:hAnsi="Times New Roman" w:cs="Times New Roman"/>
+        </w:rPr>
+        <w:t>can</w:t>
+      </w:r>
+      <w:r>
+        <w:rPr>
+          <w:rFonts w:ascii="Times New Roman" w:hAnsi="Times New Roman" w:cs="Times New Roman"/>
+        </w:rPr>
+        <w:t xml:space="preserve"> be installed on both lanes of traffic on University Parkway before </w:t>
       </w:r>
       <w:r>
         <w:rPr>
@@ -681,31 +765,7 @@
         <w:rPr>
           <w:rFonts w:ascii="Times New Roman" w:hAnsi="Times New Roman" w:cs="Times New Roman"/>
         </w:rPr>
-        <w:t xml:space="preserve"> cross this crosswalk, </w:t>
-      </w:r>
-      <w:r>
-        <w:rPr>
-          <w:rFonts w:ascii="Times New Roman" w:hAnsi="Times New Roman" w:cs="Times New Roman"/>
-        </w:rPr>
-        <w:t>which</w:t>
-      </w:r>
-      <w:r>
-        <w:rPr>
-          <w:rFonts w:ascii="Times New Roman" w:hAnsi="Times New Roman" w:cs="Times New Roman"/>
-        </w:rPr>
-        <w:t xml:space="preserve"> will further help alert drivers of the upcoming crosswalk.</w:t>
-      </w:r>
-      <w:r>
-        <w:rPr>
-          <w:rFonts w:ascii="Times New Roman" w:eastAsia="Times New Roman" w:hAnsi="Times New Roman" w:cs="Times New Roman"/>
-        </w:rPr>
-        <w:t xml:space="preserve"> These would be </w:t>
-      </w:r>
-      <w:r>
-        <w:rPr>
-          <w:rFonts w:ascii="Times New Roman" w:hAnsi="Times New Roman" w:cs="Times New Roman"/>
-        </w:rPr>
-        <w:t>similar to the rumble strips present on San Martin Drive near the crosswalk in front of Olin Hall</w:t>
+        <w:t xml:space="preserve"> cross this crosswalk, similar to the rumble strips present on San Martin Drive near the crosswalk in front of Olin Hall</w:t>
       </w:r>
       <w:r>
         <w:rPr>
@@ -719,25 +779,71 @@
         </w:rPr>
         <w:t>Figure 4.</w:t>
       </w:r>
-    </w:p>
-    <w:p>
-      <w:pPr>
-        <w:rPr>
-          <w:rFonts w:ascii="Times New Roman" w:hAnsi="Times New Roman" w:cs="Times New Roman"/>
-        </w:rPr>
-      </w:pPr>
-    </w:p>
-    <w:p>
-      <w:pPr>
-        <w:rPr>
-          <w:rFonts w:ascii="Times New Roman" w:hAnsi="Times New Roman" w:cs="Times New Roman"/>
-        </w:rPr>
-      </w:pPr>
-      <w:r>
-        <w:rPr>
-          <w:rFonts w:ascii="Times New Roman" w:hAnsi="Times New Roman" w:cs="Times New Roman"/>
-        </w:rPr>
-        <w:t>Pedestrians are one of the most at-risk groups of people who use our roadways, as demonstrated by the high and rising rate of pedestrian traffic fatalities in Maryland. In 2018, 133 pedestrians were killed on Maryland roadways, up 14% from 117 in 2017.</w:t>
+      <w:r>
+        <w:rPr>
+          <w:rFonts w:ascii="Times New Roman" w:hAnsi="Times New Roman" w:cs="Times New Roman"/>
+        </w:rPr>
+        <w:t xml:space="preserve"> </w:t>
+      </w:r>
+      <w:r>
+        <w:rPr>
+          <w:rFonts w:ascii="Times New Roman" w:hAnsi="Times New Roman" w:cs="Times New Roman"/>
+        </w:rPr>
+        <w:t>Transverse</w:t>
+      </w:r>
+      <w:r>
+        <w:rPr>
+          <w:rFonts w:ascii="Times New Roman" w:hAnsi="Times New Roman" w:cs="Times New Roman"/>
+        </w:rPr>
+        <w:t xml:space="preserve"> r</w:t>
+      </w:r>
+      <w:r>
+        <w:rPr>
+          <w:rFonts w:ascii="Times New Roman" w:hAnsi="Times New Roman" w:cs="Times New Roman"/>
+        </w:rPr>
+        <w:t xml:space="preserve">umble strips </w:t>
+      </w:r>
+      <w:r>
+        <w:rPr>
+          <w:rFonts w:ascii="Times New Roman" w:hAnsi="Times New Roman" w:cs="Times New Roman"/>
+        </w:rPr>
+        <w:t>have been shown to</w:t>
+      </w:r>
+      <w:r>
+        <w:rPr>
+          <w:rFonts w:ascii="Times New Roman" w:hAnsi="Times New Roman" w:cs="Times New Roman"/>
+        </w:rPr>
+        <w:t xml:space="preserve"> be effective </w:t>
+      </w:r>
+      <w:r>
+        <w:rPr>
+          <w:rFonts w:ascii="Times New Roman" w:hAnsi="Times New Roman" w:cs="Times New Roman"/>
+        </w:rPr>
+        <w:t xml:space="preserve">in </w:t>
+      </w:r>
+      <w:r>
+        <w:rPr>
+          <w:rFonts w:ascii="Times New Roman" w:hAnsi="Times New Roman" w:cs="Times New Roman"/>
+        </w:rPr>
+        <w:t>reducing</w:t>
+      </w:r>
+      <w:r>
+        <w:rPr>
+          <w:rFonts w:ascii="Times New Roman" w:hAnsi="Times New Roman" w:cs="Times New Roman"/>
+        </w:rPr>
+        <w:t xml:space="preserve"> </w:t>
+      </w:r>
+      <w:r>
+        <w:rPr>
+          <w:rFonts w:ascii="Times New Roman" w:hAnsi="Times New Roman" w:cs="Times New Roman"/>
+        </w:rPr>
+        <w:t xml:space="preserve">vehicle </w:t>
+      </w:r>
+      <w:r>
+        <w:rPr>
+          <w:rFonts w:ascii="Times New Roman" w:hAnsi="Times New Roman" w:cs="Times New Roman"/>
+        </w:rPr>
+        <w:t>speed,</w:t>
       </w:r>
       <w:r>
         <w:rPr>
@@ -756,6 +862,64 @@
         <w:rPr>
           <w:rFonts w:ascii="Times New Roman" w:hAnsi="Times New Roman" w:cs="Times New Roman"/>
         </w:rPr>
+        <w:t>and the Maryland State Highway Administration has recommended their use as a “driver’s attention-catching device.”</w:t>
+      </w:r>
+      <w:r>
+        <w:rPr>
+          <w:rStyle w:val="FootnoteReference"/>
+          <w:rFonts w:ascii="Times New Roman" w:hAnsi="Times New Roman" w:cs="Times New Roman"/>
+        </w:rPr>
+        <w:footnoteReference w:id="6"/>
+      </w:r>
+    </w:p>
+    <w:p>
+      <w:pPr>
+        <w:rPr>
+          <w:rFonts w:ascii="Times New Roman" w:hAnsi="Times New Roman" w:cs="Times New Roman"/>
+        </w:rPr>
+      </w:pPr>
+    </w:p>
+    <w:p>
+      <w:pPr>
+        <w:rPr>
+          <w:rFonts w:ascii="Times New Roman" w:hAnsi="Times New Roman" w:cs="Times New Roman"/>
+        </w:rPr>
+      </w:pPr>
+      <w:r>
+        <w:rPr>
+          <w:rFonts w:ascii="Times New Roman" w:hAnsi="Times New Roman" w:cs="Times New Roman"/>
+        </w:rPr>
+        <w:t xml:space="preserve">Pedestrians are one of the most at-risk groups of people </w:t>
+      </w:r>
+      <w:r>
+        <w:rPr>
+          <w:rFonts w:ascii="Times New Roman" w:hAnsi="Times New Roman" w:cs="Times New Roman"/>
+        </w:rPr>
+        <w:t>on</w:t>
+      </w:r>
+      <w:r>
+        <w:rPr>
+          <w:rFonts w:ascii="Times New Roman" w:hAnsi="Times New Roman" w:cs="Times New Roman"/>
+        </w:rPr>
+        <w:t xml:space="preserve"> our roadways, as demonstrated by the high and rising rate of pedestrian traffic fatalities in Maryland. In 2018, 133 pedestrians were killed on Maryland roadways, up 14% from 117 in 2017.</w:t>
+      </w:r>
+      <w:r>
+        <w:rPr>
+          <w:rStyle w:val="FootnoteReference"/>
+          <w:rFonts w:ascii="Times New Roman" w:hAnsi="Times New Roman" w:cs="Times New Roman"/>
+        </w:rPr>
+        <w:footnoteReference w:id="7"/>
+      </w:r>
+      <w:r>
+        <w:rPr>
+          <w:rFonts w:ascii="Times New Roman" w:hAnsi="Times New Roman" w:cs="Times New Roman"/>
+        </w:rPr>
+        <w:t xml:space="preserve"> </w:t>
+      </w:r>
+      <w:r>
+        <w:rPr>
+          <w:rFonts w:ascii="Times New Roman" w:hAnsi="Times New Roman" w:cs="Times New Roman"/>
+        </w:rPr>
         <w:t xml:space="preserve">Johns Hopkins </w:t>
       </w:r>
       <w:r>
@@ -768,7 +932,31 @@
         <w:rPr>
           <w:rFonts w:ascii="Times New Roman" w:hAnsi="Times New Roman" w:cs="Times New Roman"/>
         </w:rPr>
-        <w:t xml:space="preserve">has the responsibility to protect the safety of all members of its community, including its pedestrians. The University has the resources required to work with Baltimore City to implement a solution to this safety hazard, a solution which may save lives and prevent serious injury to students and liability for the University. </w:t>
+        <w:t xml:space="preserve">has the responsibility to protect the safety of all members of its community, including its pedestrians. The University </w:t>
+      </w:r>
+      <w:r>
+        <w:rPr>
+          <w:rFonts w:ascii="Times New Roman" w:hAnsi="Times New Roman" w:cs="Times New Roman"/>
+        </w:rPr>
+        <w:t xml:space="preserve">can fulfill this responsibility by </w:t>
+      </w:r>
+      <w:r>
+        <w:rPr>
+          <w:rFonts w:ascii="Times New Roman" w:hAnsi="Times New Roman" w:cs="Times New Roman"/>
+        </w:rPr>
+        <w:t>work</w:t>
+      </w:r>
+      <w:r>
+        <w:rPr>
+          <w:rFonts w:ascii="Times New Roman" w:hAnsi="Times New Roman" w:cs="Times New Roman"/>
+        </w:rPr>
+        <w:t>ing</w:t>
+      </w:r>
+      <w:r>
+        <w:rPr>
+          <w:rFonts w:ascii="Times New Roman" w:hAnsi="Times New Roman" w:cs="Times New Roman"/>
+        </w:rPr>
+        <w:t xml:space="preserve"> with Baltimore City to implement a solution to this safety hazard, a solution which may save lives and prevent serious injury to students and liability for the University. </w:t>
       </w:r>
     </w:p>
     <w:p>
@@ -823,90 +1011,6 @@
         </w:rPr>
         <w:t>Andrew Hellinger</w:t>
       </w:r>
-    </w:p>
-    <w:p>
-      <w:pPr>
-        <w:rPr>
-          <w:rFonts w:ascii="Times New Roman" w:hAnsi="Times New Roman" w:cs="Times New Roman"/>
-        </w:rPr>
-      </w:pPr>
-    </w:p>
-    <w:p>
-      <w:pPr>
-        <w:rPr>
-          <w:rFonts w:ascii="Times New Roman" w:hAnsi="Times New Roman" w:cs="Times New Roman"/>
-        </w:rPr>
-      </w:pPr>
-    </w:p>
-    <w:p>
-      <w:pPr>
-        <w:rPr>
-          <w:rFonts w:ascii="Times New Roman" w:hAnsi="Times New Roman" w:cs="Times New Roman"/>
-        </w:rPr>
-      </w:pPr>
-    </w:p>
-    <w:p>
-      <w:pPr>
-        <w:rPr>
-          <w:rFonts w:ascii="Times New Roman" w:hAnsi="Times New Roman" w:cs="Times New Roman"/>
-        </w:rPr>
-      </w:pPr>
-    </w:p>
-    <w:p>
-      <w:pPr>
-        <w:rPr>
-          <w:rFonts w:ascii="Times New Roman" w:hAnsi="Times New Roman" w:cs="Times New Roman"/>
-        </w:rPr>
-      </w:pPr>
-    </w:p>
-    <w:p>
-      <w:pPr>
-        <w:rPr>
-          <w:rFonts w:ascii="Times New Roman" w:hAnsi="Times New Roman" w:cs="Times New Roman"/>
-        </w:rPr>
-      </w:pPr>
-    </w:p>
-    <w:p>
-      <w:pPr>
-        <w:rPr>
-          <w:rFonts w:ascii="Times New Roman" w:hAnsi="Times New Roman" w:cs="Times New Roman"/>
-        </w:rPr>
-      </w:pPr>
-    </w:p>
-    <w:p>
-      <w:pPr>
-        <w:rPr>
-          <w:rFonts w:ascii="Times New Roman" w:hAnsi="Times New Roman" w:cs="Times New Roman"/>
-        </w:rPr>
-      </w:pPr>
-    </w:p>
-    <w:p>
-      <w:pPr>
-        <w:rPr>
-          <w:rFonts w:ascii="Times New Roman" w:hAnsi="Times New Roman" w:cs="Times New Roman"/>
-        </w:rPr>
-      </w:pPr>
-    </w:p>
-    <w:p>
-      <w:pPr>
-        <w:rPr>
-          <w:rFonts w:ascii="Times New Roman" w:hAnsi="Times New Roman" w:cs="Times New Roman"/>
-        </w:rPr>
-      </w:pPr>
-    </w:p>
-    <w:p>
-      <w:pPr>
-        <w:rPr>
-          <w:rFonts w:ascii="Times New Roman" w:hAnsi="Times New Roman" w:cs="Times New Roman"/>
-        </w:rPr>
-      </w:pPr>
-    </w:p>
-    <w:p>
-      <w:pPr>
-        <w:rPr>
-          <w:rFonts w:ascii="Times New Roman" w:hAnsi="Times New Roman" w:cs="Times New Roman"/>
-        </w:rPr>
-      </w:pPr>
     </w:p>
     <w:p>
       <w:pPr>
@@ -1074,14 +1178,27 @@
       <w:r>
         <w:t xml:space="preserve">Figure </w:t>
       </w:r>
-      <w:fldSimple w:instr=" SEQ Figure \* ARABIC ">
-        <w:r>
-          <w:rPr>
-            <w:noProof/>
-          </w:rPr>
-          <w:t>1</w:t>
-        </w:r>
-      </w:fldSimple>
+      <w:r>
+        <w:fldChar w:fldCharType="begin"/>
+      </w:r>
+      <w:r>
+        <w:instrText xml:space="preserve"> SEQ Figure \* ARABIC </w:instrText>
+      </w:r>
+      <w:r>
+        <w:fldChar w:fldCharType="separate"/>
+      </w:r>
+      <w:r>
+        <w:rPr>
+          <w:noProof/>
+        </w:rPr>
+        <w:t>1</w:t>
+      </w:r>
+      <w:r>
+        <w:rPr>
+          <w:noProof/>
+        </w:rPr>
+        <w:fldChar w:fldCharType="end"/>
+      </w:r>
       <w:r>
         <w:t xml:space="preserve"> – Total distance to cross University Parkway without using a marked crosswalk.</w:t>
       </w:r>
@@ -1152,14 +1269,27 @@
       <w:r>
         <w:t xml:space="preserve">Figure </w:t>
       </w:r>
-      <w:fldSimple w:instr=" SEQ Figure \* ARABIC ">
-        <w:r>
-          <w:rPr>
-            <w:noProof/>
-          </w:rPr>
-          <w:t>2</w:t>
-        </w:r>
-      </w:fldSimple>
+      <w:r>
+        <w:fldChar w:fldCharType="begin"/>
+      </w:r>
+      <w:r>
+        <w:instrText xml:space="preserve"> SEQ Figure \* ARABIC </w:instrText>
+      </w:r>
+      <w:r>
+        <w:fldChar w:fldCharType="separate"/>
+      </w:r>
+      <w:r>
+        <w:rPr>
+          <w:noProof/>
+        </w:rPr>
+        <w:t>2</w:t>
+      </w:r>
+      <w:r>
+        <w:rPr>
+          <w:noProof/>
+        </w:rPr>
+        <w:fldChar w:fldCharType="end"/>
+      </w:r>
       <w:r>
         <w:t xml:space="preserve"> – Total distance to cross University Parkway using a marked crosswalk.</w:t>
       </w:r>
@@ -1224,14 +1354,27 @@
       <w:r>
         <w:t xml:space="preserve">Figure </w:t>
       </w:r>
-      <w:fldSimple w:instr=" SEQ Figure \* ARABIC ">
-        <w:r>
-          <w:rPr>
-            <w:noProof/>
-          </w:rPr>
-          <w:t>3</w:t>
-        </w:r>
-      </w:fldSimple>
+      <w:r>
+        <w:fldChar w:fldCharType="begin"/>
+      </w:r>
+      <w:r>
+        <w:instrText xml:space="preserve"> SEQ Figure \* ARABIC </w:instrText>
+      </w:r>
+      <w:r>
+        <w:fldChar w:fldCharType="separate"/>
+      </w:r>
+      <w:r>
+        <w:rPr>
+          <w:noProof/>
+        </w:rPr>
+        <w:t>3</w:t>
+      </w:r>
+      <w:r>
+        <w:rPr>
+          <w:noProof/>
+        </w:rPr>
+        <w:fldChar w:fldCharType="end"/>
+      </w:r>
       <w:r>
         <w:t xml:space="preserve"> – An example of pedestrian signage with alert lights for drivers.</w:t>
       </w:r>
@@ -1303,14 +1446,27 @@
       <w:r>
         <w:t xml:space="preserve">Figure </w:t>
       </w:r>
-      <w:fldSimple w:instr=" SEQ Figure \* ARABIC ">
-        <w:r>
-          <w:rPr>
-            <w:noProof/>
-          </w:rPr>
-          <w:t>4</w:t>
-        </w:r>
-      </w:fldSimple>
+      <w:r>
+        <w:fldChar w:fldCharType="begin"/>
+      </w:r>
+      <w:r>
+        <w:instrText xml:space="preserve"> SEQ Figure \* ARABIC </w:instrText>
+      </w:r>
+      <w:r>
+        <w:fldChar w:fldCharType="separate"/>
+      </w:r>
+      <w:r>
+        <w:rPr>
+          <w:noProof/>
+        </w:rPr>
+        <w:t>4</w:t>
+      </w:r>
+      <w:r>
+        <w:rPr>
+          <w:noProof/>
+        </w:rPr>
+        <w:fldChar w:fldCharType="end"/>
+      </w:r>
       <w:r>
         <w:t xml:space="preserve"> – An example of rumble strips on a highway.</w:t>
       </w:r>
@@ -1364,26 +1520,42 @@
     <w:p>
       <w:pPr>
         <w:pStyle w:val="FootnoteText"/>
+        <w:rPr>
+          <w:rFonts w:ascii="Times New Roman" w:hAnsi="Times New Roman" w:cs="Times New Roman"/>
+        </w:rPr>
       </w:pPr>
       <w:r>
         <w:rPr>
           <w:rStyle w:val="FootnoteReference"/>
+          <w:rFonts w:ascii="Times New Roman" w:hAnsi="Times New Roman" w:cs="Times New Roman"/>
         </w:rPr>
         <w:footnoteRef/>
       </w:r>
       <w:r>
+        <w:rPr>
+          <w:rFonts w:ascii="Times New Roman" w:hAnsi="Times New Roman" w:cs="Times New Roman"/>
+        </w:rPr>
         <w:t xml:space="preserve"> </w:t>
       </w:r>
       <w:r>
-        <w:t xml:space="preserve">Bohannon 1997, </w:t>
+        <w:rPr>
+          <w:rFonts w:ascii="Times New Roman" w:hAnsi="Times New Roman" w:cs="Times New Roman"/>
+        </w:rPr>
+        <w:t xml:space="preserve">Bohannon, Richard W. “Comfortable and Maximum Walking Speed of Adults Aged 20—79 Years: Reference Values and Determinants.” Age and Ageing, vol. 26, no. 1, Jan. 1997, pp. 15–19., </w:t>
       </w:r>
       <w:proofErr w:type="spellStart"/>
       <w:r>
-        <w:t>doi</w:t>
+        <w:rPr>
+          <w:rFonts w:ascii="Times New Roman" w:hAnsi="Times New Roman" w:cs="Times New Roman"/>
+        </w:rPr>
+        <w:t>doi:https</w:t>
       </w:r>
       <w:proofErr w:type="spellEnd"/>
       <w:r>
-        <w:t>: https://doi.org/10.1093/ageing/26.1.15</w:t>
+        <w:rPr>
+          <w:rFonts w:ascii="Times New Roman" w:hAnsi="Times New Roman" w:cs="Times New Roman"/>
+        </w:rPr>
+        <w:t>://doi.org/10.1093/ageing/26.1.15.</w:t>
       </w:r>
     </w:p>
   </w:footnote>
@@ -1391,18 +1563,40 @@
     <w:p>
       <w:pPr>
         <w:pStyle w:val="FootnoteText"/>
+        <w:rPr>
+          <w:rFonts w:ascii="Times New Roman" w:hAnsi="Times New Roman" w:cs="Times New Roman"/>
+        </w:rPr>
       </w:pPr>
       <w:r>
         <w:rPr>
           <w:rStyle w:val="FootnoteReference"/>
+          <w:rFonts w:ascii="Times New Roman" w:hAnsi="Times New Roman" w:cs="Times New Roman"/>
         </w:rPr>
         <w:footnoteRef/>
       </w:r>
       <w:r>
+        <w:rPr>
+          <w:rFonts w:ascii="Times New Roman" w:hAnsi="Times New Roman" w:cs="Times New Roman"/>
+        </w:rPr>
         <w:t xml:space="preserve"> </w:t>
       </w:r>
       <w:r>
-        <w:t>Knoblauch 2001, https://rosap.ntl.bts.gov/view/dot/14632</w:t>
+        <w:rPr>
+          <w:rFonts w:ascii="Times New Roman" w:hAnsi="Times New Roman" w:cs="Times New Roman"/>
+        </w:rPr>
+        <w:t xml:space="preserve">United States, Congress, Federal Highway Administration, et al. “Pedestrian Crosswalk Case Studies.” Repository </w:t>
+      </w:r>
+      <w:r>
+        <w:rPr>
+          <w:rFonts w:ascii="Times New Roman" w:hAnsi="Times New Roman" w:cs="Times New Roman"/>
+        </w:rPr>
+        <w:t>&amp;</w:t>
+      </w:r>
+      <w:r>
+        <w:rPr>
+          <w:rFonts w:ascii="Times New Roman" w:hAnsi="Times New Roman" w:cs="Times New Roman"/>
+        </w:rPr>
+        <w:t xml:space="preserve"> Open Science Access Portal, 2001. rosap.ntl.bts.gov/view/dot/14632.</w:t>
       </w:r>
     </w:p>
   </w:footnote>
@@ -1410,26 +1604,42 @@
     <w:p>
       <w:pPr>
         <w:pStyle w:val="FootnoteText"/>
+        <w:rPr>
+          <w:rFonts w:ascii="Times New Roman" w:hAnsi="Times New Roman" w:cs="Times New Roman"/>
+        </w:rPr>
       </w:pPr>
       <w:r>
         <w:rPr>
           <w:rStyle w:val="FootnoteReference"/>
+          <w:rFonts w:ascii="Times New Roman" w:hAnsi="Times New Roman" w:cs="Times New Roman"/>
         </w:rPr>
         <w:footnoteRef/>
       </w:r>
       <w:r>
+        <w:rPr>
+          <w:rFonts w:ascii="Times New Roman" w:hAnsi="Times New Roman" w:cs="Times New Roman"/>
+        </w:rPr>
         <w:t xml:space="preserve"> </w:t>
       </w:r>
       <w:r>
-        <w:t xml:space="preserve">Katz 1975, </w:t>
+        <w:rPr>
+          <w:rFonts w:ascii="Times New Roman" w:hAnsi="Times New Roman" w:cs="Times New Roman"/>
+        </w:rPr>
+        <w:t xml:space="preserve">Katz, A, et al. “An Experimental Study of Driver and Pedestrian Interaction during the Crossing Conflict.”  Human Factors: The Journal of the Human Factors and Ergonomics Society, vol. 17, no. 5, 1 Oct. 1975, pp. 514–527., </w:t>
       </w:r>
       <w:proofErr w:type="spellStart"/>
       <w:r>
-        <w:t>doi</w:t>
+        <w:rPr>
+          <w:rFonts w:ascii="Times New Roman" w:hAnsi="Times New Roman" w:cs="Times New Roman"/>
+        </w:rPr>
+        <w:t>doi:https</w:t>
       </w:r>
       <w:proofErr w:type="spellEnd"/>
       <w:r>
-        <w:t>: https://doi.org/10.1177/001872087501700510</w:t>
+        <w:rPr>
+          <w:rFonts w:ascii="Times New Roman" w:hAnsi="Times New Roman" w:cs="Times New Roman"/>
+        </w:rPr>
+        <w:t>://doi.org/10.1177/001872087501700510.</w:t>
       </w:r>
     </w:p>
   </w:footnote>
@@ -1437,15 +1647,40 @@
     <w:p>
       <w:pPr>
         <w:pStyle w:val="FootnoteText"/>
+        <w:rPr>
+          <w:rFonts w:ascii="Times New Roman" w:hAnsi="Times New Roman" w:cs="Times New Roman"/>
+        </w:rPr>
       </w:pPr>
       <w:r>
         <w:rPr>
           <w:rStyle w:val="FootnoteReference"/>
+          <w:rFonts w:ascii="Times New Roman" w:hAnsi="Times New Roman" w:cs="Times New Roman"/>
         </w:rPr>
         <w:footnoteRef/>
       </w:r>
       <w:r>
-        <w:t xml:space="preserve"> Knoblauch</w:t>
+        <w:rPr>
+          <w:rFonts w:ascii="Times New Roman" w:hAnsi="Times New Roman" w:cs="Times New Roman"/>
+        </w:rPr>
+        <w:t xml:space="preserve"> </w:t>
+      </w:r>
+      <w:r>
+        <w:rPr>
+          <w:rFonts w:ascii="Times New Roman" w:hAnsi="Times New Roman" w:cs="Times New Roman"/>
+        </w:rPr>
+        <w:t>“</w:t>
+      </w:r>
+      <w:r>
+        <w:rPr>
+          <w:rFonts w:ascii="Times New Roman" w:hAnsi="Times New Roman" w:cs="Times New Roman"/>
+        </w:rPr>
+        <w:t>Pedestrian Crosswalk Case Studies</w:t>
+      </w:r>
+      <w:r>
+        <w:rPr>
+          <w:rFonts w:ascii="Times New Roman" w:hAnsi="Times New Roman" w:cs="Times New Roman"/>
+        </w:rPr>
+        <w:t>”</w:t>
       </w:r>
     </w:p>
   </w:footnote>
@@ -1453,18 +1688,86 @@
     <w:p>
       <w:pPr>
         <w:pStyle w:val="FootnoteText"/>
+        <w:rPr>
+          <w:rFonts w:ascii="Times New Roman" w:hAnsi="Times New Roman" w:cs="Times New Roman"/>
+        </w:rPr>
       </w:pPr>
       <w:r>
         <w:rPr>
           <w:rStyle w:val="FootnoteReference"/>
+          <w:rFonts w:ascii="Times New Roman" w:hAnsi="Times New Roman" w:cs="Times New Roman"/>
         </w:rPr>
         <w:footnoteRef/>
       </w:r>
       <w:r>
+        <w:rPr>
+          <w:rFonts w:ascii="Times New Roman" w:hAnsi="Times New Roman" w:cs="Times New Roman"/>
+        </w:rPr>
         <w:t xml:space="preserve"> </w:t>
       </w:r>
       <w:r>
-        <w:t>https://www.baltimoresun.com/maryland/bs-md-traffic-fatalities-20190417-story.html</w:t>
+        <w:rPr>
+          <w:rFonts w:ascii="Times New Roman" w:hAnsi="Times New Roman" w:cs="Times New Roman"/>
+        </w:rPr>
+        <w:t>United States, Congress, Federal Highway Administration, et al. 2003. static.tti.tamu.edu/tti.tamu.edu/documents/0-4472-1.pdf.</w:t>
+      </w:r>
+    </w:p>
+  </w:footnote>
+  <w:footnote w:id="6">
+    <w:p>
+      <w:pPr>
+        <w:pStyle w:val="FootnoteText"/>
+        <w:rPr>
+          <w:rFonts w:ascii="Times New Roman" w:hAnsi="Times New Roman" w:cs="Times New Roman"/>
+        </w:rPr>
+      </w:pPr>
+      <w:r>
+        <w:rPr>
+          <w:rStyle w:val="FootnoteReference"/>
+          <w:rFonts w:ascii="Times New Roman" w:hAnsi="Times New Roman" w:cs="Times New Roman"/>
+        </w:rPr>
+        <w:footnoteRef/>
+      </w:r>
+      <w:r>
+        <w:rPr>
+          <w:rFonts w:ascii="Times New Roman" w:hAnsi="Times New Roman" w:cs="Times New Roman"/>
+        </w:rPr>
+        <w:t xml:space="preserve"> </w:t>
+      </w:r>
+      <w:r>
+        <w:rPr>
+          <w:rFonts w:ascii="Times New Roman" w:hAnsi="Times New Roman" w:cs="Times New Roman"/>
+        </w:rPr>
+        <w:t>“Use of Temporary Traverse Rumble Strips in Work Zones.” Maryland State Highway Administration , Aug. 2005, www.roads.maryland.gov/OOTS/04RumbleStrips.pdf.</w:t>
+      </w:r>
+    </w:p>
+  </w:footnote>
+  <w:footnote w:id="7">
+    <w:p>
+      <w:pPr>
+        <w:pStyle w:val="FootnoteText"/>
+        <w:rPr>
+          <w:rFonts w:ascii="Times New Roman" w:hAnsi="Times New Roman" w:cs="Times New Roman"/>
+        </w:rPr>
+      </w:pPr>
+      <w:r>
+        <w:rPr>
+          <w:rStyle w:val="FootnoteReference"/>
+          <w:rFonts w:ascii="Times New Roman" w:hAnsi="Times New Roman" w:cs="Times New Roman"/>
+        </w:rPr>
+        <w:footnoteRef/>
+      </w:r>
+      <w:r>
+        <w:rPr>
+          <w:rFonts w:ascii="Times New Roman" w:hAnsi="Times New Roman" w:cs="Times New Roman"/>
+        </w:rPr>
+        <w:t xml:space="preserve"> </w:t>
+      </w:r>
+      <w:r>
+        <w:rPr>
+          <w:rFonts w:ascii="Times New Roman" w:hAnsi="Times New Roman" w:cs="Times New Roman"/>
+        </w:rPr>
+        <w:t>Campbell, Colin. “On Maryland Roads, Pedestrian Deaths Are up, but Overall Accident Fatalities Are Down.” The Baltimore Sun, 17 Apr. 2019, www.baltimoresun.com/maryland/bs-md-traffic-fatalities-20190417-story.html.</w:t>
       </w:r>
     </w:p>
   </w:footnote>
@@ -2275,7 +2578,7 @@
 </file>
 
 <file path=customXml/itemProps1.xml><?xml version="1.0" encoding="utf-8"?>
-<ds:datastoreItem xmlns:ds="http://schemas.openxmlformats.org/officeDocument/2006/customXml" ds:itemID="{E0CA9139-E3D0-984E-B6BE-DFB9EC339F0C}">
+<ds:datastoreItem xmlns:ds="http://schemas.openxmlformats.org/officeDocument/2006/customXml" ds:itemID="{AC5B1F10-D9D2-D943-A258-D0F0EA1FA3BF}">
   <ds:schemaRefs>
     <ds:schemaRef ds:uri="http://schemas.openxmlformats.org/officeDocument/2006/bibliography"/>
   </ds:schemaRefs>

</xml_diff>